<commit_message>
Specifikáció kész, AI félig
</commit_message>
<xml_diff>
--- a/Specifikáció.docx
+++ b/Specifikáció.docx
@@ -1,6 +1,6 @@
 
 <file path=word/document.xml><?xml version="1.0" encoding="utf-8"?>
-<w:document xmlns:wpc="http://schemas.microsoft.com/office/word/2010/wordprocessingCanvas" xmlns:cx="http://schemas.microsoft.com/office/drawing/2014/chartex" xmlns:cx1="http://schemas.microsoft.com/office/drawing/2015/9/8/chartex" xmlns:cx2="http://schemas.microsoft.com/office/drawing/2015/10/21/chartex" xmlns:cx3="http://schemas.microsoft.com/office/drawing/2016/5/9/chartex" xmlns:cx4="http://schemas.microsoft.com/office/drawing/2016/5/10/chartex" xmlns:cx5="http://schemas.microsoft.com/office/drawing/2016/5/11/chartex" xmlns:cx6="http://schemas.microsoft.com/office/drawing/2016/5/12/chartex" xmlns:cx7="http://schemas.microsoft.com/office/drawing/2016/5/13/chartex" xmlns:cx8="http://schemas.microsoft.com/office/drawing/2016/5/14/chartex" xmlns:mc="http://schemas.openxmlformats.org/markup-compatibility/2006" xmlns:aink="http://schemas.microsoft.com/office/drawing/2016/ink" xmlns:am3d="http://schemas.microsoft.com/office/drawing/2017/model3d" xmlns:o="urn:schemas-microsoft-com:office:office" xmlns:oel="http://schemas.microsoft.com/office/2019/extlst" xmlns:r="http://schemas.openxmlformats.org/officeDocument/2006/relationships" xmlns:m="http://schemas.openxmlformats.org/officeDocument/2006/math" xmlns:v="urn:schemas-microsoft-com:vml" xmlns:wp14="http://schemas.microsoft.com/office/word/2010/wordprocessingDrawing" xmlns:wp="http://schemas.openxmlformats.org/drawingml/2006/wordprocessingDrawing" xmlns:w10="urn:schemas-microsoft-com:office:word" xmlns:w="http://schemas.openxmlformats.org/wordprocessingml/2006/main" xmlns:w14="http://schemas.microsoft.com/office/word/2010/wordml" xmlns:w15="http://schemas.microsoft.com/office/word/2012/wordml" xmlns:w16cex="http://schemas.microsoft.com/office/word/2018/wordml/cex" xmlns:w16cid="http://schemas.microsoft.com/office/word/2016/wordml/cid" xmlns:w16="http://schemas.microsoft.com/office/word/2018/wordml" xmlns:w16sdtdh="http://schemas.microsoft.com/office/word/2020/wordml/sdtdatahash" xmlns:w16se="http://schemas.microsoft.com/office/word/2015/wordml/symex" xmlns:wpg="http://schemas.microsoft.com/office/word/2010/wordprocessingGroup" xmlns:wpi="http://schemas.microsoft.com/office/word/2010/wordprocessingInk" xmlns:wne="http://schemas.microsoft.com/office/word/2006/wordml" xmlns:wps="http://schemas.microsoft.com/office/word/2010/wordprocessingShape" mc:Ignorable="w14 w15 w16se w16cid w16 w16cex w16sdtdh wp14">
+<w:document xmlns:wpc="http://schemas.microsoft.com/office/word/2010/wordprocessingCanvas" xmlns:cx="http://schemas.microsoft.com/office/drawing/2014/chartex" xmlns:cx1="http://schemas.microsoft.com/office/drawing/2015/9/8/chartex" xmlns:cx2="http://schemas.microsoft.com/office/drawing/2015/10/21/chartex" xmlns:cx3="http://schemas.microsoft.com/office/drawing/2016/5/9/chartex" xmlns:cx4="http://schemas.microsoft.com/office/drawing/2016/5/10/chartex" xmlns:cx5="http://schemas.microsoft.com/office/drawing/2016/5/11/chartex" xmlns:cx6="http://schemas.microsoft.com/office/drawing/2016/5/12/chartex" xmlns:cx7="http://schemas.microsoft.com/office/drawing/2016/5/13/chartex" xmlns:cx8="http://schemas.microsoft.com/office/drawing/2016/5/14/chartex" xmlns:mc="http://schemas.openxmlformats.org/markup-compatibility/2006" xmlns:aink="http://schemas.microsoft.com/office/drawing/2016/ink" xmlns:am3d="http://schemas.microsoft.com/office/drawing/2017/model3d" xmlns:o="urn:schemas-microsoft-com:office:office" xmlns:oel="http://schemas.microsoft.com/office/2019/extlst" xmlns:r="http://schemas.openxmlformats.org/officeDocument/2006/relationships" xmlns:m="http://schemas.openxmlformats.org/officeDocument/2006/math" xmlns:v="urn:schemas-microsoft-com:vml" xmlns:wp14="http://schemas.microsoft.com/office/word/2010/wordprocessingDrawing" xmlns:wp="http://schemas.openxmlformats.org/drawingml/2006/wordprocessingDrawing" xmlns:w10="urn:schemas-microsoft-com:office:word" xmlns:w="http://schemas.openxmlformats.org/wordprocessingml/2006/main" xmlns:w14="http://schemas.microsoft.com/office/word/2010/wordml" xmlns:w15="http://schemas.microsoft.com/office/word/2012/wordml" xmlns:w16cex="http://schemas.microsoft.com/office/word/2018/wordml/cex" xmlns:w16cid="http://schemas.microsoft.com/office/word/2016/wordml/cid" xmlns:w16="http://schemas.microsoft.com/office/word/2018/wordml" xmlns:w16du="http://schemas.microsoft.com/office/word/2023/wordml/word16du" xmlns:w16sdtdh="http://schemas.microsoft.com/office/word/2020/wordml/sdtdatahash" xmlns:w16sdtfl="http://schemas.microsoft.com/office/word/2024/wordml/sdtformatlock" xmlns:w16se="http://schemas.microsoft.com/office/word/2015/wordml/symex" xmlns:wpg="http://schemas.microsoft.com/office/word/2010/wordprocessingGroup" xmlns:wpi="http://schemas.microsoft.com/office/word/2010/wordprocessingInk" xmlns:wne="http://schemas.microsoft.com/office/word/2006/wordml" xmlns:wps="http://schemas.microsoft.com/office/word/2010/wordprocessingShape" mc:Ignorable="w14 w15 w16se w16cid w16 w16cex w16sdtdh w16sdtfl w16du wp14">
   <w:body>
     <w:p>
       <w:pPr>
@@ -28,15 +28,7 @@
     </w:p>
     <w:p>
       <w:r>
-        <w:t xml:space="preserve">A </w:t>
-      </w:r>
-      <w:proofErr w:type="spellStart"/>
-      <w:r>
-        <w:t>BidVerse</w:t>
-      </w:r>
-      <w:proofErr w:type="spellEnd"/>
-      <w:r>
-        <w:t xml:space="preserve"> egy online aukciós alkalmazás, amely lehetővé teszi a felhasználók számára termékeik kényelmes, licitálás általi értékesítését. Az eladói oldalról az alkalmazás lehetőséget biztosít a felhasználók regisztrációjára, értékesíti kívánt termékeik gyors és egyszerű feltöltésére. A másik, vevői oldalról pedig </w:t>
+        <w:t xml:space="preserve">A BidVerse egy online aukciós alkalmazás, amely lehetővé teszi a felhasználók számára termékeik kényelmes, licitálás általi értékesítését. Az eladói oldalról az alkalmazás lehetőséget biztosít a felhasználók regisztrációjára, értékesíti kívánt termékeik gyors és egyszerű feltöltésére. A másik, vevői oldalról pedig </w:t>
       </w:r>
       <w:r>
         <w:t>kényelmes kezelőfelületet biztosít a számára releváns árverések megtalálásában és követésében.</w:t>
@@ -55,27 +47,28 @@
     </w:p>
     <w:p>
       <w:r>
-        <w:t xml:space="preserve">Csak bejelentkezett felhasználó képes saját tárgyait árverésre bocsátani. A főoldalon a New </w:t>
-      </w:r>
-      <w:proofErr w:type="spellStart"/>
-      <w:r>
-        <w:t>Auction</w:t>
-      </w:r>
-      <w:proofErr w:type="spellEnd"/>
-      <w:r>
-        <w:t xml:space="preserve"> feliratra kattintva megnyílik egy új oldal. Ezen az oldalon a felhasználónak kötelezően meg kell adni</w:t>
-      </w:r>
-      <w:r>
-        <w:t>a</w:t>
-      </w:r>
-      <w:r>
-        <w:t xml:space="preserve"> az eladni kívánt termékének </w:t>
-      </w:r>
-      <w:r>
-        <w:t>nevét, leírását, kiválasztani a kategóriáját, állapotát. Ezeken felül kötelezően ki kell írnia a kikiáltási, illetve a minimális viteli árat is</w:t>
-      </w:r>
-      <w:r>
-        <w:t>, majd alatta megadnia az árverés kezdetét, lezártát és típusát.</w:t>
+        <w:t>Csak bejelentkezett felhasználó képes saját tárgyait árverésre bocsátani. A főoldalon a New Auction feliratra kattintva megnyílik egy új oldal.</w:t>
+      </w:r>
+      <w:r>
+        <w:t xml:space="preserve"> </w:t>
+      </w:r>
+      <w:r>
+        <w:t>Eze</w:t>
+      </w:r>
+      <w:r>
+        <w:t xml:space="preserve">n az oldalon </w:t>
+      </w:r>
+      <w:r>
+        <w:t>fel kell töltsön legalább 5, maximum 10 képet a termékről</w:t>
+      </w:r>
+      <w:r>
+        <w:t>, illetve meg kell írnia a termék leírását</w:t>
+      </w:r>
+      <w:r>
+        <w:t>.</w:t>
+      </w:r>
+      <w:r>
+        <w:t xml:space="preserve"> Végül miután ezeket megtette, és rányomott a tovább feliratra, a felhasználónak kötelezően meg kell adnia az eladni kívánt termékének nevét, kiválasztani a kategóriáját, állapotát.</w:t>
       </w:r>
     </w:p>
     <w:p>
@@ -102,19 +95,13 @@
         <w:t xml:space="preserve">e, </w:t>
       </w:r>
       <w:r>
-        <w:t>függetlenül attól, hogy van-e új licit az utolsó percekben</w:t>
-      </w:r>
-      <w:r>
-        <w:t xml:space="preserve"> és a legmagasabb ajánlatot tévő ekkor nyert is.</w:t>
+        <w:t>függetlenül attól, hogy van-e új licit az utolsó percekben és a legmagasabb ajánlatot tévő ekkor nyert is.</w:t>
       </w:r>
       <w:r>
         <w:t xml:space="preserve"> Másodrészt </w:t>
       </w:r>
       <w:r>
-        <w:t xml:space="preserve">pedig az eladó indíthat automatikusan hosszabbított árverést is, amely </w:t>
-      </w:r>
-      <w:r>
-        <w:t xml:space="preserve">egy </w:t>
+        <w:t xml:space="preserve">pedig az eladó indíthat automatikusan hosszabbított árverést is, amely egy </w:t>
       </w:r>
       <w:r>
         <w:rPr>
@@ -131,7 +118,13 @@
         <w:t xml:space="preserve"> </w:t>
       </w:r>
       <w:r>
-        <w:t xml:space="preserve">érkezik licit, akkor az időt </w:t>
+        <w:t>érkezik licit, akkor a</w:t>
+      </w:r>
+      <w:r>
+        <w:t xml:space="preserve"> lejárati idő</w:t>
+      </w:r>
+      <w:r>
+        <w:t xml:space="preserve"> </w:t>
       </w:r>
       <w:r>
         <w:rPr>
@@ -153,7 +146,13 @@
         <w:t xml:space="preserve"> (</w:t>
       </w:r>
       <w:r>
-        <w:t>ez természetesen személyre szabható</w:t>
+        <w:t xml:space="preserve">ennek mértéke </w:t>
+      </w:r>
+      <w:r>
+        <w:t>természetesen személyre szabható</w:t>
+      </w:r>
+      <w:r>
+        <w:t xml:space="preserve"> 1 perc és 1 nap között</w:t>
       </w:r>
       <w:r>
         <w:t>)</w:t>
@@ -161,44 +160,207 @@
       <w:r>
         <w:t>.</w:t>
       </w:r>
-      <w:r>
-        <w:t xml:space="preserve"> A</w:t>
+    </w:p>
+    <w:p>
+      <w:r>
+        <w:t>Végül alul az árverés feladása gombra kattintva véglegesítheti az aukció kiírását.</w:t>
+      </w:r>
+    </w:p>
+    <w:p>
+      <w:r>
+        <w:t>A korábban felrakott aukcióit a felhasználó a profil ikonon kattintva megjelenő listában a My Auctions opcióra kattintva listázhatja ki. Lehetősége van ezeket leírását bővíteni, illetve további képeket feltölteni.</w:t>
+      </w:r>
+    </w:p>
+    <w:p>
+      <w:r>
+        <w:t>Ezen felül a kiírt aukcióit akár vissza is vonhatja, amennyiben még legalább 24 óra hátra van a lejártáig. Ilyenkor az árura felajánlott licitek mind törlésre kerülnek, senki sem nyeri meg az árverést.</w:t>
+      </w:r>
+    </w:p>
+    <w:p>
+      <w:pPr>
+        <w:pStyle w:val="Al-alcmsor"/>
+      </w:pPr>
+      <w:r>
+        <w:lastRenderedPageBreak/>
+        <w:t>Aukciók k</w:t>
+      </w:r>
+      <w:r>
+        <w:t>eresés</w:t>
+      </w:r>
+      <w:r>
+        <w:t>e</w:t>
+      </w:r>
+    </w:p>
+    <w:p>
+      <w:r>
+        <w:t>Az árverésre bocsátott tárgyak megtekintéséhez és a köztüs történő kereséshez nem szükséges bejelentkezni. A felül elhelyezett keresősáv mellett a felhasználóknak rendelkezésre áll a kategóriák között is válogatni, akár egyszerre többet is listázva.</w:t>
+      </w:r>
+    </w:p>
+    <w:p>
+      <w:r>
+        <w:t>A listázott tárgyakat termékkártyákon jeleníti meg, tartozik ezekhez egy fotó, a termék neve, a később</w:t>
+      </w:r>
+      <w:r>
+        <w:t xml:space="preserve"> induló árveréseknél az árverés indulásának ideje, az aktívak esetén annak végeztének ideje. Végül pedig a jelenlegi legnagyobb licit értéke.</w:t>
+      </w:r>
+    </w:p>
+    <w:p>
+      <w:pPr>
+        <w:pStyle w:val="Al-alcmsor"/>
+      </w:pPr>
+      <w:r>
+        <w:t>Licitálás</w:t>
+      </w:r>
+    </w:p>
+    <w:p>
+      <w:r>
+        <w:t>A kártyák</w:t>
+      </w:r>
+      <w:r>
+        <w:t xml:space="preserve">ra kattintva feldobódik az eladandó tárggyal kapcsolatos részletes információkat tartalmazó oldal. </w:t>
+      </w:r>
+      <w:r>
+        <w:t>Itt a kártyákon látható adatokon kívül megtekinthető a leírás,</w:t>
+      </w:r>
+      <w:r>
+        <w:t xml:space="preserve"> a jelenlegi nyertes, a licitlépcső,</w:t>
+      </w:r>
+      <w:r>
+        <w:t xml:space="preserve"> illetve a további, tárgyról készült képek is.</w:t>
+      </w:r>
+    </w:p>
+    <w:p>
+      <w:r>
+        <w:t xml:space="preserve">Ezek alatt találhatóak a Make a bid és a Follow auction gombok. Előbbi </w:t>
+      </w:r>
+      <w:r>
+        <w:t>esetén feldob egy ablakot, ahol csak be kell írni a licit értékét, majd az Véglegesítem gombbal lehet megtenni az ajánlatot. Ezek után ez a kártya bekerül a My Auctions opció alatt lévő My Bids oldalon található listába, ahol mindazon aukciók tekinthetők meg, amelyekre valaha licitált a felhasználó.</w:t>
+      </w:r>
+    </w:p>
+    <w:p>
+      <w:r>
+        <w:t xml:space="preserve">A Follow auction szövegre való kattintáskor </w:t>
+      </w:r>
+      <w:r>
+        <w:t>pedig a My Bids alatti Followed Auctions fül alatti listába kerül be az aukció.</w:t>
+      </w:r>
+    </w:p>
+    <w:p>
+      <w:pPr>
+        <w:spacing w:line="259" w:lineRule="auto"/>
+        <w:jc w:val="left"/>
+      </w:pPr>
+      <w:r>
+        <w:br w:type="page"/>
+      </w:r>
+    </w:p>
+    <w:p>
+      <w:pPr>
+        <w:pStyle w:val="Alcmsor"/>
+      </w:pPr>
+      <w:r>
+        <w:lastRenderedPageBreak/>
+        <w:t>Ötletek mesterséges intelligencia integrálásásra</w:t>
+      </w:r>
+    </w:p>
+    <w:p>
+      <w:pPr>
+        <w:pStyle w:val="Al-alcmsor"/>
+      </w:pPr>
+      <w:r>
+        <w:t>Leírás generálása</w:t>
+      </w:r>
+    </w:p>
+    <w:p>
+      <w:r>
+        <w:t>Ez az opció az új aukció létrehozására szánt oldalon található, a termék leírására szánt szövegdoboz mellett. Azután válik elérhetővé, hogy a felhasznál</w:t>
+      </w:r>
+      <w:r>
+        <w:t>ó</w:t>
+      </w:r>
+      <w:r>
+        <w:t xml:space="preserve"> feltöltött legalább </w:t>
+      </w:r>
+      <w:r>
+        <w:t xml:space="preserve">öt </w:t>
+      </w:r>
+      <w:r>
+        <w:t xml:space="preserve"> képet. A legenerált leírást elkészülte után szerkesztheti, sőt új leírást is tud kérni a gomb újbóli megnyomásával.</w:t>
+      </w:r>
+    </w:p>
+    <w:p>
+      <w:pPr>
+        <w:pStyle w:val="Al-alcmsor"/>
+      </w:pPr>
+      <w:r>
+        <w:t>Automatikus</w:t>
+      </w:r>
+      <w:r>
+        <w:t xml:space="preserve"> tárgy adatlap</w:t>
+      </w:r>
+      <w:r>
+        <w:t xml:space="preserve"> kitöltés aukció kiírásakor</w:t>
+      </w:r>
+    </w:p>
+    <w:p>
+      <w:r>
+        <w:t>Szintén az eladó oldalát segítő opció.</w:t>
+      </w:r>
+      <w:r>
+        <w:t xml:space="preserve"> Amennyiben feltöltött</w:t>
+      </w:r>
+      <w:r>
+        <w:t>e a szükséges számú képet és rányomott a tovább gombra, akkor az oldal tetején az Autofill feliratra nyomva automatikusan kitöltheti a tárgy kategóriáját, állapotát, akár a minimál és  kikiáltási árát</w:t>
+      </w:r>
+      <w:r>
+        <w:t xml:space="preserve"> is. Ezeket természetesen szerkesztheti később.</w:t>
+      </w:r>
+    </w:p>
+    <w:p>
+      <w:pPr>
+        <w:pStyle w:val="Al-alcmsor"/>
+      </w:pPr>
+      <w:r>
+        <w:t>Chatbot</w:t>
+      </w:r>
+    </w:p>
+    <w:p/>
+    <w:p>
+      <w:pPr>
+        <w:pStyle w:val="Al-alcmsor"/>
+      </w:pPr>
+      <w:r>
+        <w:t>Bid Agent</w:t>
+      </w:r>
+    </w:p>
+    <w:p>
+      <w:pPr>
+        <w:pStyle w:val="Al-alcmsor"/>
+      </w:pPr>
+      <w:r>
+        <w:t>Szemantikus keresés</w:t>
+      </w:r>
+    </w:p>
+    <w:p>
+      <w:pPr>
+        <w:pStyle w:val="Al-alcmsor"/>
+      </w:pPr>
+      <w:r>
+        <w:t>Keresés kép alapján</w:t>
       </w:r>
       <w:r>
         <w:t xml:space="preserve"> </w:t>
       </w:r>
     </w:p>
     <w:p>
-      <w:r>
-        <w:t>Végül miután ezeket kitöltötte, és rányomott a tovább feliratra fel kell töltsön legalább 5, maximum 10 képet a termékről</w:t>
-      </w:r>
-      <w:r>
-        <w:t>.</w:t>
-      </w:r>
-    </w:p>
-    <w:p>
-      <w:pPr>
-        <w:pStyle w:val="Al-alcmsor"/>
-      </w:pPr>
-      <w:r>
-        <w:t>Aukciók keresése</w:t>
-      </w:r>
-    </w:p>
-    <w:p>
-      <w:pPr>
-        <w:pStyle w:val="Al-alcmsor"/>
-      </w:pPr>
-      <w:r>
-        <w:t>Licitálás</w:t>
-      </w:r>
-    </w:p>
-    <w:p>
       <w:pPr>
         <w:pStyle w:val="Alcmsor"/>
       </w:pPr>
-      <w:r>
-        <w:t>Ötletek mesterséges intelligencia integrálásásra</w:t>
-      </w:r>
+    </w:p>
+    <w:p>
+      <w:pPr>
+        <w:pStyle w:val="Alcmsor"/>
+      </w:pPr>
     </w:p>
     <w:sectPr>
       <w:pgSz w:w="11906" w:h="16838"/>
@@ -211,7 +373,7 @@
 </file>
 
 <file path=word/styles.xml><?xml version="1.0" encoding="utf-8"?>
-<w:styles xmlns:mc="http://schemas.openxmlformats.org/markup-compatibility/2006" xmlns:r="http://schemas.openxmlformats.org/officeDocument/2006/relationships" xmlns:w="http://schemas.openxmlformats.org/wordprocessingml/2006/main" xmlns:w14="http://schemas.microsoft.com/office/word/2010/wordml" xmlns:w15="http://schemas.microsoft.com/office/word/2012/wordml" xmlns:w16cex="http://schemas.microsoft.com/office/word/2018/wordml/cex" xmlns:w16cid="http://schemas.microsoft.com/office/word/2016/wordml/cid" xmlns:w16="http://schemas.microsoft.com/office/word/2018/wordml" xmlns:w16sdtdh="http://schemas.microsoft.com/office/word/2020/wordml/sdtdatahash" xmlns:w16se="http://schemas.microsoft.com/office/word/2015/wordml/symex" mc:Ignorable="w14 w15 w16se w16cid w16 w16cex w16sdtdh">
+<w:styles xmlns:mc="http://schemas.openxmlformats.org/markup-compatibility/2006" xmlns:r="http://schemas.openxmlformats.org/officeDocument/2006/relationships" xmlns:w="http://schemas.openxmlformats.org/wordprocessingml/2006/main" xmlns:w14="http://schemas.microsoft.com/office/word/2010/wordml" xmlns:w15="http://schemas.microsoft.com/office/word/2012/wordml" xmlns:w16cex="http://schemas.microsoft.com/office/word/2018/wordml/cex" xmlns:w16cid="http://schemas.microsoft.com/office/word/2016/wordml/cid" xmlns:w16="http://schemas.microsoft.com/office/word/2018/wordml" xmlns:w16du="http://schemas.microsoft.com/office/word/2023/wordml/word16du" xmlns:w16sdtdh="http://schemas.microsoft.com/office/word/2020/wordml/sdtdatahash" xmlns:w16sdtfl="http://schemas.microsoft.com/office/word/2024/wordml/sdtformatlock" xmlns:w16se="http://schemas.microsoft.com/office/word/2015/wordml/symex" mc:Ignorable="w14 w15 w16se w16cid w16 w16cex w16sdtdh w16sdtfl w16du">
   <w:docDefaults>
     <w:rPrDefault>
       <w:rPr>

</xml_diff>

<commit_message>
MI ötletek kész, adatbázis architektúra frissítve, use case diagram
</commit_message>
<xml_diff>
--- a/Specifikáció.docx
+++ b/Specifikáció.docx
@@ -1,6 +1,6 @@
 
 <file path=word/document.xml><?xml version="1.0" encoding="utf-8"?>
-<w:document xmlns:wpc="http://schemas.microsoft.com/office/word/2010/wordprocessingCanvas" xmlns:cx="http://schemas.microsoft.com/office/drawing/2014/chartex" xmlns:cx1="http://schemas.microsoft.com/office/drawing/2015/9/8/chartex" xmlns:cx2="http://schemas.microsoft.com/office/drawing/2015/10/21/chartex" xmlns:cx3="http://schemas.microsoft.com/office/drawing/2016/5/9/chartex" xmlns:cx4="http://schemas.microsoft.com/office/drawing/2016/5/10/chartex" xmlns:cx5="http://schemas.microsoft.com/office/drawing/2016/5/11/chartex" xmlns:cx6="http://schemas.microsoft.com/office/drawing/2016/5/12/chartex" xmlns:cx7="http://schemas.microsoft.com/office/drawing/2016/5/13/chartex" xmlns:cx8="http://schemas.microsoft.com/office/drawing/2016/5/14/chartex" xmlns:mc="http://schemas.openxmlformats.org/markup-compatibility/2006" xmlns:aink="http://schemas.microsoft.com/office/drawing/2016/ink" xmlns:am3d="http://schemas.microsoft.com/office/drawing/2017/model3d" xmlns:o="urn:schemas-microsoft-com:office:office" xmlns:oel="http://schemas.microsoft.com/office/2019/extlst" xmlns:r="http://schemas.openxmlformats.org/officeDocument/2006/relationships" xmlns:m="http://schemas.openxmlformats.org/officeDocument/2006/math" xmlns:v="urn:schemas-microsoft-com:vml" xmlns:wp14="http://schemas.microsoft.com/office/word/2010/wordprocessingDrawing" xmlns:wp="http://schemas.openxmlformats.org/drawingml/2006/wordprocessingDrawing" xmlns:w10="urn:schemas-microsoft-com:office:word" xmlns:w="http://schemas.openxmlformats.org/wordprocessingml/2006/main" xmlns:w14="http://schemas.microsoft.com/office/word/2010/wordml" xmlns:w15="http://schemas.microsoft.com/office/word/2012/wordml" xmlns:w16cex="http://schemas.microsoft.com/office/word/2018/wordml/cex" xmlns:w16cid="http://schemas.microsoft.com/office/word/2016/wordml/cid" xmlns:w16="http://schemas.microsoft.com/office/word/2018/wordml" xmlns:w16du="http://schemas.microsoft.com/office/word/2023/wordml/word16du" xmlns:w16sdtdh="http://schemas.microsoft.com/office/word/2020/wordml/sdtdatahash" xmlns:w16sdtfl="http://schemas.microsoft.com/office/word/2024/wordml/sdtformatlock" xmlns:w16se="http://schemas.microsoft.com/office/word/2015/wordml/symex" xmlns:wpg="http://schemas.microsoft.com/office/word/2010/wordprocessingGroup" xmlns:wpi="http://schemas.microsoft.com/office/word/2010/wordprocessingInk" xmlns:wne="http://schemas.microsoft.com/office/word/2006/wordml" xmlns:wps="http://schemas.microsoft.com/office/word/2010/wordprocessingShape" mc:Ignorable="w14 w15 w16se w16cid w16 w16cex w16sdtdh w16sdtfl w16du wp14">
+<w:document xmlns:wpc="http://schemas.microsoft.com/office/word/2010/wordprocessingCanvas" xmlns:cx="http://schemas.microsoft.com/office/drawing/2014/chartex" xmlns:cx1="http://schemas.microsoft.com/office/drawing/2015/9/8/chartex" xmlns:cx2="http://schemas.microsoft.com/office/drawing/2015/10/21/chartex" xmlns:cx3="http://schemas.microsoft.com/office/drawing/2016/5/9/chartex" xmlns:cx4="http://schemas.microsoft.com/office/drawing/2016/5/10/chartex" xmlns:cx5="http://schemas.microsoft.com/office/drawing/2016/5/11/chartex" xmlns:cx6="http://schemas.microsoft.com/office/drawing/2016/5/12/chartex" xmlns:cx7="http://schemas.microsoft.com/office/drawing/2016/5/13/chartex" xmlns:cx8="http://schemas.microsoft.com/office/drawing/2016/5/14/chartex" xmlns:mc="http://schemas.openxmlformats.org/markup-compatibility/2006" xmlns:aink="http://schemas.microsoft.com/office/drawing/2016/ink" xmlns:am3d="http://schemas.microsoft.com/office/drawing/2017/model3d" xmlns:o="urn:schemas-microsoft-com:office:office" xmlns:oel="http://schemas.microsoft.com/office/2019/extlst" xmlns:r="http://schemas.openxmlformats.org/officeDocument/2006/relationships" xmlns:m="http://schemas.openxmlformats.org/officeDocument/2006/math" xmlns:v="urn:schemas-microsoft-com:vml" xmlns:wp14="http://schemas.microsoft.com/office/word/2010/wordprocessingDrawing" xmlns:wp="http://schemas.openxmlformats.org/drawingml/2006/wordprocessingDrawing" xmlns:w10="urn:schemas-microsoft-com:office:word" xmlns:w="http://schemas.openxmlformats.org/wordprocessingml/2006/main" xmlns:w14="http://schemas.microsoft.com/office/word/2010/wordml" xmlns:w15="http://schemas.microsoft.com/office/word/2012/wordml" xmlns:w16cex="http://schemas.microsoft.com/office/word/2018/wordml/cex" xmlns:w16cid="http://schemas.microsoft.com/office/word/2016/wordml/cid" xmlns:w16="http://schemas.microsoft.com/office/word/2018/wordml" xmlns:w16sdtdh="http://schemas.microsoft.com/office/word/2020/wordml/sdtdatahash" xmlns:w16se="http://schemas.microsoft.com/office/word/2015/wordml/symex" xmlns:wpg="http://schemas.microsoft.com/office/word/2010/wordprocessingGroup" xmlns:wpi="http://schemas.microsoft.com/office/word/2010/wordprocessingInk" xmlns:wne="http://schemas.microsoft.com/office/word/2006/wordml" xmlns:wps="http://schemas.microsoft.com/office/word/2010/wordprocessingShape" mc:Ignorable="w14 w15 w16se w16cid w16 w16cex w16sdtdh wp14">
   <w:body>
     <w:p>
       <w:pPr>
@@ -28,7 +28,15 @@
     </w:p>
     <w:p>
       <w:r>
-        <w:t xml:space="preserve">A BidVerse egy online aukciós alkalmazás, amely lehetővé teszi a felhasználók számára termékeik kényelmes, licitálás általi értékesítését. Az eladói oldalról az alkalmazás lehetőséget biztosít a felhasználók regisztrációjára, értékesíti kívánt termékeik gyors és egyszerű feltöltésére. A másik, vevői oldalról pedig </w:t>
+        <w:t xml:space="preserve">A </w:t>
+      </w:r>
+      <w:proofErr w:type="spellStart"/>
+      <w:r>
+        <w:t>BidVerse</w:t>
+      </w:r>
+      <w:proofErr w:type="spellEnd"/>
+      <w:r>
+        <w:t xml:space="preserve"> egy online aukciós alkalmazás, amely lehetővé teszi a felhasználók számára termékeik kényelmes, licitálás általi értékesítését. Az eladói oldalról az alkalmazás lehetőséget biztosít a felhasználók regisztrációjára, értékesíti kívánt termékeik gyors és egyszerű feltöltésére. A másik, vevői oldalról pedig </w:t>
       </w:r>
       <w:r>
         <w:t>kényelmes kezelőfelületet biztosít a számára releváns árverések megtalálásában és követésében.</w:t>
@@ -47,7 +55,15 @@
     </w:p>
     <w:p>
       <w:r>
-        <w:t>Csak bejelentkezett felhasználó képes saját tárgyait árverésre bocsátani. A főoldalon a New Auction feliratra kattintva megnyílik egy új oldal.</w:t>
+        <w:t xml:space="preserve">Csak bejelentkezett felhasználó képes saját tárgyait árverésre bocsátani. A főoldalon a New </w:t>
+      </w:r>
+      <w:proofErr w:type="spellStart"/>
+      <w:r>
+        <w:t>Auction</w:t>
+      </w:r>
+      <w:proofErr w:type="spellEnd"/>
+      <w:r>
+        <w:t xml:space="preserve"> feliratra kattintva megnyílik egy új oldal.</w:t>
       </w:r>
       <w:r>
         <w:t xml:space="preserve"> </w:t>
@@ -168,7 +184,23 @@
     </w:p>
     <w:p>
       <w:r>
-        <w:t>A korábban felrakott aukcióit a felhasználó a profil ikonon kattintva megjelenő listában a My Auctions opcióra kattintva listázhatja ki. Lehetősége van ezeket leírását bővíteni, illetve további képeket feltölteni.</w:t>
+        <w:t xml:space="preserve">A korábban felrakott aukcióit a felhasználó a profil ikonon kattintva megjelenő listában a </w:t>
+      </w:r>
+      <w:proofErr w:type="spellStart"/>
+      <w:r>
+        <w:t>My</w:t>
+      </w:r>
+      <w:proofErr w:type="spellEnd"/>
+      <w:r>
+        <w:t xml:space="preserve"> </w:t>
+      </w:r>
+      <w:proofErr w:type="spellStart"/>
+      <w:r>
+        <w:t>Auctions</w:t>
+      </w:r>
+      <w:proofErr w:type="spellEnd"/>
+      <w:r>
+        <w:t xml:space="preserve"> opcióra kattintva listázhatja ki. Lehetősége van ezeket leírását bővíteni, illetve további képeket feltölteni.</w:t>
       </w:r>
     </w:p>
     <w:p>
@@ -193,7 +225,15 @@
     </w:p>
     <w:p>
       <w:r>
-        <w:t>Az árverésre bocsátott tárgyak megtekintéséhez és a köztüs történő kereséshez nem szükséges bejelentkezni. A felül elhelyezett keresősáv mellett a felhasználóknak rendelkezésre áll a kategóriák között is válogatni, akár egyszerre többet is listázva.</w:t>
+        <w:t xml:space="preserve">Az árverésre bocsátott tárgyak megtekintéséhez és a </w:t>
+      </w:r>
+      <w:proofErr w:type="spellStart"/>
+      <w:r>
+        <w:t>köztüs</w:t>
+      </w:r>
+      <w:proofErr w:type="spellEnd"/>
+      <w:r>
+        <w:t xml:space="preserve"> történő kereséshez nem szükséges bejelentkezni. A felül elhelyezett keresősáv mellett a felhasználóknak rendelkezésre áll a kategóriák között is válogatni, akár egyszerre többet is listázva.</w:t>
       </w:r>
     </w:p>
     <w:p>
@@ -217,7 +257,15 @@
         <w:t>A kártyák</w:t>
       </w:r>
       <w:r>
-        <w:t xml:space="preserve">ra kattintva feldobódik az eladandó tárggyal kapcsolatos részletes információkat tartalmazó oldal. </w:t>
+        <w:t xml:space="preserve">ra kattintva </w:t>
+      </w:r>
+      <w:proofErr w:type="spellStart"/>
+      <w:r>
+        <w:t>feldobódik</w:t>
+      </w:r>
+      <w:proofErr w:type="spellEnd"/>
+      <w:r>
+        <w:t xml:space="preserve"> az eladandó tárggyal kapcsolatos részletes információkat tartalmazó oldal. </w:t>
       </w:r>
       <w:r>
         <w:t>Itt a kártyákon látható adatokon kívül megtekinthető a leírás,</w:t>
@@ -231,18 +279,130 @@
     </w:p>
     <w:p>
       <w:r>
-        <w:t xml:space="preserve">Ezek alatt találhatóak a Make a bid és a Follow auction gombok. Előbbi </w:t>
-      </w:r>
-      <w:r>
-        <w:t>esetén feldob egy ablakot, ahol csak be kell írni a licit értékét, majd az Véglegesítem gombbal lehet megtenni az ajánlatot. Ezek után ez a kártya bekerül a My Auctions opció alatt lévő My Bids oldalon található listába, ahol mindazon aukciók tekinthetők meg, amelyekre valaha licitált a felhasználó.</w:t>
-      </w:r>
-    </w:p>
-    <w:p>
-      <w:r>
-        <w:t xml:space="preserve">A Follow auction szövegre való kattintáskor </w:t>
-      </w:r>
-      <w:r>
-        <w:t>pedig a My Bids alatti Followed Auctions fül alatti listába kerül be az aukció.</w:t>
+        <w:t xml:space="preserve">Ezek alatt találhatóak a </w:t>
+      </w:r>
+      <w:proofErr w:type="spellStart"/>
+      <w:r>
+        <w:t>Make</w:t>
+      </w:r>
+      <w:proofErr w:type="spellEnd"/>
+      <w:r>
+        <w:t xml:space="preserve"> a </w:t>
+      </w:r>
+      <w:proofErr w:type="spellStart"/>
+      <w:r>
+        <w:t>bid</w:t>
+      </w:r>
+      <w:proofErr w:type="spellEnd"/>
+      <w:r>
+        <w:t xml:space="preserve"> és a </w:t>
+      </w:r>
+      <w:proofErr w:type="spellStart"/>
+      <w:r>
+        <w:t>Follow</w:t>
+      </w:r>
+      <w:proofErr w:type="spellEnd"/>
+      <w:r>
+        <w:t xml:space="preserve"> </w:t>
+      </w:r>
+      <w:proofErr w:type="spellStart"/>
+      <w:r>
+        <w:t>auction</w:t>
+      </w:r>
+      <w:proofErr w:type="spellEnd"/>
+      <w:r>
+        <w:t xml:space="preserve"> gombok. Előbbi </w:t>
+      </w:r>
+      <w:r>
+        <w:t xml:space="preserve">esetén feldob egy ablakot, ahol csak be kell írni a licit értékét, majd az Véglegesítem gombbal lehet megtenni az ajánlatot. Ezek után ez a kártya bekerül a </w:t>
+      </w:r>
+      <w:proofErr w:type="spellStart"/>
+      <w:r>
+        <w:t>My</w:t>
+      </w:r>
+      <w:proofErr w:type="spellEnd"/>
+      <w:r>
+        <w:t xml:space="preserve"> </w:t>
+      </w:r>
+      <w:proofErr w:type="spellStart"/>
+      <w:r>
+        <w:t>Auctions</w:t>
+      </w:r>
+      <w:proofErr w:type="spellEnd"/>
+      <w:r>
+        <w:t xml:space="preserve"> opció alatt lévő </w:t>
+      </w:r>
+      <w:proofErr w:type="spellStart"/>
+      <w:r>
+        <w:t>My</w:t>
+      </w:r>
+      <w:proofErr w:type="spellEnd"/>
+      <w:r>
+        <w:t xml:space="preserve"> </w:t>
+      </w:r>
+      <w:proofErr w:type="spellStart"/>
+      <w:r>
+        <w:t>Bids</w:t>
+      </w:r>
+      <w:proofErr w:type="spellEnd"/>
+      <w:r>
+        <w:t xml:space="preserve"> oldalon található listába, ahol mindazon aukciók tekinthetők meg, amelyekre valaha licitált a felhasználó.</w:t>
+      </w:r>
+    </w:p>
+    <w:p>
+      <w:r>
+        <w:t xml:space="preserve">A </w:t>
+      </w:r>
+      <w:proofErr w:type="spellStart"/>
+      <w:r>
+        <w:t>Follow</w:t>
+      </w:r>
+      <w:proofErr w:type="spellEnd"/>
+      <w:r>
+        <w:t xml:space="preserve"> </w:t>
+      </w:r>
+      <w:proofErr w:type="spellStart"/>
+      <w:r>
+        <w:t>auction</w:t>
+      </w:r>
+      <w:proofErr w:type="spellEnd"/>
+      <w:r>
+        <w:t xml:space="preserve"> szövegre való kattintáskor </w:t>
+      </w:r>
+      <w:r>
+        <w:t xml:space="preserve">pedig a </w:t>
+      </w:r>
+      <w:proofErr w:type="spellStart"/>
+      <w:r>
+        <w:t>My</w:t>
+      </w:r>
+      <w:proofErr w:type="spellEnd"/>
+      <w:r>
+        <w:t xml:space="preserve"> </w:t>
+      </w:r>
+      <w:proofErr w:type="spellStart"/>
+      <w:r>
+        <w:t>Bids</w:t>
+      </w:r>
+      <w:proofErr w:type="spellEnd"/>
+      <w:r>
+        <w:t xml:space="preserve"> alatti </w:t>
+      </w:r>
+      <w:proofErr w:type="spellStart"/>
+      <w:r>
+        <w:t>Followed</w:t>
+      </w:r>
+      <w:proofErr w:type="spellEnd"/>
+      <w:r>
+        <w:t xml:space="preserve"> </w:t>
+      </w:r>
+      <w:proofErr w:type="spellStart"/>
+      <w:r>
+        <w:t>Auctions</w:t>
+      </w:r>
+      <w:proofErr w:type="spellEnd"/>
+      <w:r>
+        <w:t xml:space="preserve"> fül alatti listába kerül be az aukció.</w:t>
       </w:r>
     </w:p>
     <w:p>
@@ -281,11 +441,16 @@
       <w:r>
         <w:t xml:space="preserve"> feltöltött legalább </w:t>
       </w:r>
+      <w:proofErr w:type="gramStart"/>
       <w:r>
         <w:t xml:space="preserve">öt </w:t>
       </w:r>
       <w:r>
-        <w:t xml:space="preserve"> képet. A legenerált leírást elkészülte után szerkesztheti, sőt új leírást is tud kérni a gomb újbóli megnyomásával.</w:t>
+        <w:t xml:space="preserve"> képet</w:t>
+      </w:r>
+      <w:proofErr w:type="gramEnd"/>
+      <w:r>
+        <w:t>. A legenerált leírást elkészülte után szerkesztheti, sőt új leírást is tud kérni a gomb újbóli megnyomásával.</w:t>
       </w:r>
     </w:p>
     <w:p>
@@ -310,7 +475,15 @@
         <w:t xml:space="preserve"> Amennyiben feltöltött</w:t>
       </w:r>
       <w:r>
-        <w:t>e a szükséges számú képet és rányomott a tovább gombra, akkor az oldal tetején az Autofill feliratra nyomva automatikusan kitöltheti a tárgy kategóriáját, állapotát, akár a minimál és  kikiáltási árát</w:t>
+        <w:t xml:space="preserve">e a szükséges számú képet és rányomott a tovább gombra, akkor az oldal tetején az </w:t>
+      </w:r>
+      <w:proofErr w:type="spellStart"/>
+      <w:r>
+        <w:t>Autofill</w:t>
+      </w:r>
+      <w:proofErr w:type="spellEnd"/>
+      <w:r>
+        <w:t xml:space="preserve"> feliratra nyomva automatikusan kitöltheti a tárgy kategóriáját, állapotát, akár a minimál és kikiáltási árát</w:t>
       </w:r>
       <w:r>
         <w:t xml:space="preserve"> is. Ezeket természetesen szerkesztheti később.</w:t>
@@ -324,13 +497,102 @@
         <w:t>Chatbot</w:t>
       </w:r>
     </w:p>
-    <w:p/>
+    <w:p>
+      <w:r>
+        <w:t>Az árverési platform chatbotja kizárólag információszolgáltatásra készült, és nem vesz részt a licitálási folyamatban. A felhasználók kérdéseket tehetnek fel az oldal működéséről, például az árverési szabályokról, a regisztrációról, a</w:t>
+      </w:r>
+      <w:r>
+        <w:t>z ügyfélszolgálat eléréséről</w:t>
+      </w:r>
+      <w:r>
+        <w:t xml:space="preserve"> és az eladási folyamatról. A chatbot segít eligazodni a platformon, részletes válaszokat ad a leggyakoribb kérdésekre, és útmutatást nyújt az oldal használatához.</w:t>
+      </w:r>
+    </w:p>
+    <w:p>
+      <w:r>
+        <w:t>Ez az opció a főoldalon érhető el a profil ikontól jobbra lévő ikonra kattintva. Ekkor megnyílik egy chatszoba. Itt a felhasználó felteheti a kérdései</w:t>
+      </w:r>
+      <w:r>
+        <w:t>t szöveges formában</w:t>
+      </w:r>
+      <w:r>
+        <w:t xml:space="preserve"> és a bot egyből válaszol is a kérdésére.</w:t>
+      </w:r>
+    </w:p>
     <w:p>
       <w:pPr>
         <w:pStyle w:val="Al-alcmsor"/>
       </w:pPr>
-      <w:r>
-        <w:t>Bid Agent</w:t>
+      <w:proofErr w:type="spellStart"/>
+      <w:r>
+        <w:t>Bid</w:t>
+      </w:r>
+      <w:proofErr w:type="spellEnd"/>
+      <w:r>
+        <w:t xml:space="preserve"> </w:t>
+      </w:r>
+      <w:proofErr w:type="spellStart"/>
+      <w:r>
+        <w:t>Agent</w:t>
+      </w:r>
+      <w:proofErr w:type="spellEnd"/>
+    </w:p>
+    <w:p>
+      <w:r>
+        <w:t>Szintén a főoldalon elérhető funkció, a chatbottól balra lévő ikonra kattintva lehet előhozni.</w:t>
+      </w:r>
+      <w:r>
+        <w:t xml:space="preserve"> </w:t>
+      </w:r>
+      <w:r>
+        <w:t xml:space="preserve">Segítségével beállítható automatikus licitálás, így a felhasználók megadhatnak egy maximális összeget, amelyig az </w:t>
+      </w:r>
+      <w:proofErr w:type="spellStart"/>
+      <w:r>
+        <w:t>agent</w:t>
+      </w:r>
+      <w:proofErr w:type="spellEnd"/>
+      <w:r>
+        <w:t xml:space="preserve"> licitál helyettük, biztosítva, hogy ne kelljen folyamatosan figyelniük az aukciót. Emellett értesítéseket küldhet, ha egy figyelt terméknél változás történik, </w:t>
+      </w:r>
+      <w:proofErr w:type="gramStart"/>
+      <w:r>
+        <w:t>például</w:t>
+      </w:r>
+      <w:proofErr w:type="gramEnd"/>
+      <w:r>
+        <w:t xml:space="preserve"> ha új licit érkezik, ha a felhasználó ajánlatát túllicitálják, vagy ha egy aukció hamarosan lezárul. Az </w:t>
+      </w:r>
+      <w:proofErr w:type="spellStart"/>
+      <w:r>
+        <w:t>agent</w:t>
+      </w:r>
+      <w:proofErr w:type="spellEnd"/>
+      <w:r>
+        <w:t xml:space="preserve"> </w:t>
+      </w:r>
+      <w:proofErr w:type="spellStart"/>
+      <w:r>
+        <w:t>testreszabható</w:t>
+      </w:r>
+      <w:proofErr w:type="spellEnd"/>
+      <w:r>
+        <w:t>, így az értesítések és automatikus műveletek igény szerint állíthatók be</w:t>
+      </w:r>
+      <w:r>
+        <w:t xml:space="preserve">. A felhasználónak csupán hétköznapian meg kell fogalmaznia kéréseit, mintha pusztán </w:t>
+      </w:r>
+      <w:r>
+        <w:lastRenderedPageBreak/>
+        <w:t xml:space="preserve">egy hétköznapi üzenetváltást intézne valakivel, és az </w:t>
+      </w:r>
+      <w:proofErr w:type="spellStart"/>
+      <w:r>
+        <w:t>agent</w:t>
+      </w:r>
+      <w:proofErr w:type="spellEnd"/>
+      <w:r>
+        <w:t xml:space="preserve"> megpróbálja az alapján teljesíteni a kéréseit.</w:t>
       </w:r>
     </w:p>
     <w:p>
@@ -342,6 +604,36 @@
       </w:r>
     </w:p>
     <w:p>
+      <w:r>
+        <w:t xml:space="preserve">A főoldal nem csak a megszokott név szerinti keresést támogatja. A felhasználónak lehetősége van a keresősáv melletti </w:t>
+      </w:r>
+      <w:proofErr w:type="spellStart"/>
+      <w:r>
+        <w:t>Smart</w:t>
+      </w:r>
+      <w:proofErr w:type="spellEnd"/>
+      <w:r>
+        <w:t xml:space="preserve"> </w:t>
+      </w:r>
+      <w:proofErr w:type="spellStart"/>
+      <w:r>
+        <w:t>search</w:t>
+      </w:r>
+      <w:proofErr w:type="spellEnd"/>
+      <w:r>
+        <w:t xml:space="preserve"> feliratra kattintva </w:t>
+      </w:r>
+      <w:r>
+        <w:t>aktiválni a szemantikus keresést, amely fejlettebb módon segíti a releváns találatok megtalálását. A hagyományos kulcsszavas kereséssel szemben a szemantikus keresés képes értelmezni a keresett kifejezések jelentését, így pontosabb és kontextusban gazdagabb eredményeket ad. A felhasználók kereshetnek például termékleírások, tulajdonságok vagy akár általános fogalmak alapján is, nem csak konkrét terméknevek szerint. Ez különösen hasznos lehet</w:t>
+      </w:r>
+      <w:r>
+        <w:t xml:space="preserve"> akkor is</w:t>
+      </w:r>
+      <w:r>
+        <w:t>, ha valaki nem tudja pontosan, milyen elnevezés alatt található meg egy adott termék.</w:t>
+      </w:r>
+    </w:p>
+    <w:p>
       <w:pPr>
         <w:pStyle w:val="Al-alcmsor"/>
       </w:pPr>
@@ -353,9 +645,66 @@
       </w:r>
     </w:p>
     <w:p>
+      <w:r>
+        <w:t xml:space="preserve">Végső sorban a főoldalon </w:t>
+      </w:r>
+      <w:proofErr w:type="gramStart"/>
+      <w:r>
+        <w:t>a</w:t>
+      </w:r>
+      <w:proofErr w:type="gramEnd"/>
+      <w:r>
+        <w:t xml:space="preserve"> Image </w:t>
+      </w:r>
+      <w:proofErr w:type="spellStart"/>
+      <w:r>
+        <w:t>search</w:t>
+      </w:r>
+      <w:proofErr w:type="spellEnd"/>
+      <w:r>
+        <w:t xml:space="preserve"> feliratra kattintva a felhasználó feltölthet egy képet, amihez az oldal olyan </w:t>
+      </w:r>
+      <w:proofErr w:type="spellStart"/>
+      <w:r>
+        <w:t>arveréseket</w:t>
+      </w:r>
+      <w:proofErr w:type="spellEnd"/>
+      <w:r>
+        <w:t xml:space="preserve"> listáz ki neki, melyek tartalmazzák vagy ugyanazt, vagy egy ahhoz hasonló terméket. </w:t>
+      </w:r>
+      <w:r>
+        <w:t>Az algoritmus felismeri a kép főbb jellemzőit, például a színeket, formákat és egyéb vizuális elemeket, majd ezek alapján megkeresi a leginkább hasonló termékeket az adatbázisban.</w:t>
+      </w:r>
+      <w:r>
+        <w:t xml:space="preserve"> </w:t>
+      </w:r>
+      <w:r>
+        <w:t>Ez a funkció különösen hasznos lehet, ha a felhasználó nem ismeri pontosan a termék nevét vagy típusát, de vizuálisan könnyen be tudná azonosítani</w:t>
+      </w:r>
+      <w:r>
+        <w:t>, mert mondjuk talált az interneten egy képet, amin pont a számára szükséges termék látható</w:t>
+      </w:r>
+      <w:r>
+        <w:t>.</w:t>
+      </w:r>
+    </w:p>
+    <w:p>
+      <w:pPr>
+        <w:spacing w:line="259" w:lineRule="auto"/>
+        <w:jc w:val="left"/>
+      </w:pPr>
+      <w:r>
+        <w:br w:type="page"/>
+      </w:r>
+    </w:p>
+    <w:p>
       <w:pPr>
         <w:pStyle w:val="Alcmsor"/>
       </w:pPr>
+      <w:r>
+        <w:lastRenderedPageBreak/>
+        <w:t>A használt technológiák</w:t>
+      </w:r>
     </w:p>
     <w:p>
       <w:pPr>
@@ -373,7 +722,7 @@
 </file>
 
 <file path=word/styles.xml><?xml version="1.0" encoding="utf-8"?>
-<w:styles xmlns:mc="http://schemas.openxmlformats.org/markup-compatibility/2006" xmlns:r="http://schemas.openxmlformats.org/officeDocument/2006/relationships" xmlns:w="http://schemas.openxmlformats.org/wordprocessingml/2006/main" xmlns:w14="http://schemas.microsoft.com/office/word/2010/wordml" xmlns:w15="http://schemas.microsoft.com/office/word/2012/wordml" xmlns:w16cex="http://schemas.microsoft.com/office/word/2018/wordml/cex" xmlns:w16cid="http://schemas.microsoft.com/office/word/2016/wordml/cid" xmlns:w16="http://schemas.microsoft.com/office/word/2018/wordml" xmlns:w16du="http://schemas.microsoft.com/office/word/2023/wordml/word16du" xmlns:w16sdtdh="http://schemas.microsoft.com/office/word/2020/wordml/sdtdatahash" xmlns:w16sdtfl="http://schemas.microsoft.com/office/word/2024/wordml/sdtformatlock" xmlns:w16se="http://schemas.microsoft.com/office/word/2015/wordml/symex" mc:Ignorable="w14 w15 w16se w16cid w16 w16cex w16sdtdh w16sdtfl w16du">
+<w:styles xmlns:mc="http://schemas.openxmlformats.org/markup-compatibility/2006" xmlns:r="http://schemas.openxmlformats.org/officeDocument/2006/relationships" xmlns:w="http://schemas.openxmlformats.org/wordprocessingml/2006/main" xmlns:w14="http://schemas.microsoft.com/office/word/2010/wordml" xmlns:w15="http://schemas.microsoft.com/office/word/2012/wordml" xmlns:w16cex="http://schemas.microsoft.com/office/word/2018/wordml/cex" xmlns:w16cid="http://schemas.microsoft.com/office/word/2016/wordml/cid" xmlns:w16="http://schemas.microsoft.com/office/word/2018/wordml" xmlns:w16sdtdh="http://schemas.microsoft.com/office/word/2020/wordml/sdtdatahash" xmlns:w16se="http://schemas.microsoft.com/office/word/2015/wordml/symex" mc:Ignorable="w14 w15 w16se w16cid w16 w16cex w16sdtdh">
   <w:docDefaults>
     <w:rPrDefault>
       <w:rPr>

</xml_diff>

<commit_message>
Ábra és leírás kész
</commit_message>
<xml_diff>
--- a/Specifikáció.docx
+++ b/Specifikáció.docx
@@ -499,13 +499,7 @@
     </w:p>
     <w:p>
       <w:r>
-        <w:t>Az árverési platform chatbotja kizárólag információszolgáltatásra készült, és nem vesz részt a licitálási folyamatban. A felhasználók kérdéseket tehetnek fel az oldal működéséről, például az árverési szabályokról, a regisztrációról, a</w:t>
-      </w:r>
-      <w:r>
-        <w:t>z ügyfélszolgálat eléréséről</w:t>
-      </w:r>
-      <w:r>
-        <w:t xml:space="preserve"> és az eladási folyamatról. A chatbot segít eligazodni a platformon, részletes válaszokat ad a leggyakoribb kérdésekre, és útmutatást nyújt az oldal használatához.</w:t>
+        <w:t>Az árverési platform chatbotja kizárólag információszolgáltatásra készült, és nem vesz részt a licitálási folyamatban. A felhasználók kérdéseket tehetnek fel az oldal működéséről, például az árverési szabályokról, a regisztrációról, az ügyfélszolgálat eléréséről és az eladási folyamatról. A chatbot segít eligazodni a platformon, részletes válaszokat ad a leggyakoribb kérdésekre, és útmutatást nyújt az oldal használatához.</w:t>
       </w:r>
     </w:p>
     <w:p>
@@ -542,10 +536,7 @@
         <w:t>Szintén a főoldalon elérhető funkció, a chatbottól balra lévő ikonra kattintva lehet előhozni.</w:t>
       </w:r>
       <w:r>
-        <w:t xml:space="preserve"> </w:t>
-      </w:r>
-      <w:r>
-        <w:t xml:space="preserve">Segítségével beállítható automatikus licitálás, így a felhasználók megadhatnak egy maximális összeget, amelyig az </w:t>
+        <w:t xml:space="preserve"> Segítségével beállítható automatikus licitálás, így a felhasználók megadhatnak egy maximális összeget, amelyig az </w:t>
       </w:r>
       <w:proofErr w:type="spellStart"/>
       <w:r>
@@ -577,10 +568,7 @@
       </w:r>
       <w:proofErr w:type="spellEnd"/>
       <w:r>
-        <w:t>, így az értesítések és automatikus műveletek igény szerint állíthatók be</w:t>
-      </w:r>
-      <w:r>
-        <w:t xml:space="preserve">. A felhasználónak csupán hétköznapian meg kell fogalmaznia kéréseit, mintha pusztán </w:t>
+        <w:t xml:space="preserve">, így az értesítések és automatikus műveletek igény szerint állíthatók be. A felhasználónak csupán hétköznapian meg kell fogalmaznia kéréseit, mintha pusztán </w:t>
       </w:r>
       <w:r>
         <w:lastRenderedPageBreak/>
@@ -621,10 +609,7 @@
       </w:r>
       <w:proofErr w:type="spellEnd"/>
       <w:r>
-        <w:t xml:space="preserve"> feliratra kattintva </w:t>
-      </w:r>
-      <w:r>
-        <w:t>aktiválni a szemantikus keresést, amely fejlettebb módon segíti a releváns találatok megtalálását. A hagyományos kulcsszavas kereséssel szemben a szemantikus keresés képes értelmezni a keresett kifejezések jelentését, így pontosabb és kontextusban gazdagabb eredményeket ad. A felhasználók kereshetnek például termékleírások, tulajdonságok vagy akár általános fogalmak alapján is, nem csak konkrét terméknevek szerint. Ez különösen hasznos lehet</w:t>
+        <w:t xml:space="preserve"> feliratra kattintva aktiválni a szemantikus keresést, amely fejlettebb módon segíti a releváns találatok megtalálását. A hagyományos kulcsszavas kereséssel szemben a szemantikus keresés képes értelmezni a keresett kifejezések jelentését, így pontosabb és kontextusban gazdagabb eredményeket ad. A felhasználók kereshetnek például termékleírások, tulajdonságok vagy akár általános fogalmak alapján is, nem csak konkrét terméknevek szerint. Ez különösen hasznos lehet</w:t>
       </w:r>
       <w:r>
         <w:t xml:space="preserve"> akkor is</w:t>
@@ -646,15 +631,7 @@
     </w:p>
     <w:p>
       <w:r>
-        <w:t xml:space="preserve">Végső sorban a főoldalon </w:t>
-      </w:r>
-      <w:proofErr w:type="gramStart"/>
-      <w:r>
-        <w:t>a</w:t>
-      </w:r>
-      <w:proofErr w:type="gramEnd"/>
-      <w:r>
-        <w:t xml:space="preserve"> Image </w:t>
+        <w:t xml:space="preserve">Végső sorban a főoldalon a Image </w:t>
       </w:r>
       <w:proofErr w:type="spellStart"/>
       <w:r>
@@ -670,22 +647,13 @@
       </w:r>
       <w:proofErr w:type="spellEnd"/>
       <w:r>
-        <w:t xml:space="preserve"> listáz ki neki, melyek tartalmazzák vagy ugyanazt, vagy egy ahhoz hasonló terméket. </w:t>
-      </w:r>
-      <w:r>
-        <w:t>Az algoritmus felismeri a kép főbb jellemzőit, például a színeket, formákat és egyéb vizuális elemeket, majd ezek alapján megkeresi a leginkább hasonló termékeket az adatbázisban.</w:t>
-      </w:r>
-      <w:r>
-        <w:t xml:space="preserve"> </w:t>
-      </w:r>
-      <w:r>
-        <w:t>Ez a funkció különösen hasznos lehet, ha a felhasználó nem ismeri pontosan a termék nevét vagy típusát, de vizuálisan könnyen be tudná azonosítani</w:t>
-      </w:r>
-      <w:r>
-        <w:t>, mert mondjuk talált az interneten egy képet, amin pont a számára szükséges termék látható</w:t>
-      </w:r>
-      <w:r>
-        <w:t>.</w:t>
+        <w:t xml:space="preserve"> listáz ki neki, melyek tartalmazzák vagy ugyanazt, vagy egy ahhoz hasonló terméket. Az algoritmus felismeri a kép főbb jellemzőit, például a színeket, formákat és egyéb vizuális elemeket, majd ezek alapján megkeresi a leginkább hasonló termékeket az adatbázisban.</w:t>
+      </w:r>
+      <w:r>
+        <w:t xml:space="preserve"> </w:t>
+      </w:r>
+      <w:r>
+        <w:t>Ez a funkció különösen hasznos lehet, ha a felhasználó nem ismeri pontosan a termék nevét vagy típusát, de vizuálisan könnyen be tudná azonosítani, mert mondjuk talált az interneten egy képet, amin pont a számára szükséges termék látható.</w:t>
       </w:r>
     </w:p>
     <w:p>
@@ -710,6 +678,248 @@
       <w:pPr>
         <w:pStyle w:val="Alcmsor"/>
       </w:pPr>
+      <w:r>
+        <w:drawing>
+          <wp:inline distT="0" distB="0" distL="0" distR="0" wp14:anchorId="1BC9020E" wp14:editId="275DED6E">
+            <wp:extent cx="5760720" cy="3681730"/>
+            <wp:effectExtent l="0" t="0" r="0" b="0"/>
+            <wp:docPr id="52558868" name="Kép 1"/>
+            <wp:cNvGraphicFramePr>
+              <a:graphicFrameLocks xmlns:a="http://schemas.openxmlformats.org/drawingml/2006/main" noChangeAspect="1"/>
+            </wp:cNvGraphicFramePr>
+            <a:graphic xmlns:a="http://schemas.openxmlformats.org/drawingml/2006/main">
+              <a:graphicData uri="http://schemas.openxmlformats.org/drawingml/2006/picture">
+                <pic:pic xmlns:pic="http://schemas.openxmlformats.org/drawingml/2006/picture">
+                  <pic:nvPicPr>
+                    <pic:cNvPr id="52558868" name=""/>
+                    <pic:cNvPicPr/>
+                  </pic:nvPicPr>
+                  <pic:blipFill>
+                    <a:blip r:embed="rId4"/>
+                    <a:stretch>
+                      <a:fillRect/>
+                    </a:stretch>
+                  </pic:blipFill>
+                  <pic:spPr>
+                    <a:xfrm>
+                      <a:off x="0" y="0"/>
+                      <a:ext cx="5760720" cy="3681730"/>
+                    </a:xfrm>
+                    <a:prstGeom prst="rect">
+                      <a:avLst/>
+                    </a:prstGeom>
+                  </pic:spPr>
+                </pic:pic>
+              </a:graphicData>
+            </a:graphic>
+          </wp:inline>
+        </w:drawing>
+      </w:r>
+    </w:p>
+    <w:p>
+      <w:pPr>
+        <w:pStyle w:val="Al-alcmsor"/>
+      </w:pPr>
+      <w:r>
+        <w:t>A rendszerarchitektúra áttekintése</w:t>
+      </w:r>
+    </w:p>
+    <w:p>
+      <w:pPr>
+        <w:pStyle w:val="NormlWeb"/>
+      </w:pPr>
+      <w:r>
+        <w:t>A fenti ábra a rendszer fő komponenseit és azok közötti kapcsolatokat mutatja be. A rendszer</w:t>
+      </w:r>
+      <w:r>
+        <w:t xml:space="preserve"> </w:t>
+      </w:r>
+      <w:proofErr w:type="spellStart"/>
+      <w:r>
+        <w:t>full</w:t>
+      </w:r>
+      <w:proofErr w:type="spellEnd"/>
+      <w:r>
+        <w:t xml:space="preserve"> </w:t>
+      </w:r>
+      <w:proofErr w:type="spellStart"/>
+      <w:r>
+        <w:t>stack</w:t>
+      </w:r>
+      <w:proofErr w:type="spellEnd"/>
+      <w:r>
+        <w:t xml:space="preserve"> alkalmazás lévén</w:t>
+      </w:r>
+      <w:r>
+        <w:t xml:space="preserve"> három fő rétegből áll: frontend, backend és adatkezelés, valamint egy LLM-alapú szolgáltatás, amely </w:t>
+      </w:r>
+      <w:r>
+        <w:t>a korábbi fejezetben leírt mesterséges intelligenciára hagyatkozó funkciókat leírja.</w:t>
+      </w:r>
+    </w:p>
+    <w:p>
+      <w:pPr>
+        <w:pStyle w:val="Al-alcmsor"/>
+      </w:pPr>
+      <w:r>
+        <w:t>Frontend</w:t>
+      </w:r>
+    </w:p>
+    <w:p>
+      <w:r>
+        <w:t>A</w:t>
+      </w:r>
+      <w:r>
+        <w:t xml:space="preserve"> frontend fejlesztése </w:t>
+      </w:r>
+      <w:proofErr w:type="spellStart"/>
+      <w:r>
+        <w:t>react</w:t>
+      </w:r>
+      <w:proofErr w:type="spellEnd"/>
+      <w:r>
+        <w:t xml:space="preserve"> segítségével történik. A modern dizájn támogatására a </w:t>
+      </w:r>
+      <w:proofErr w:type="spellStart"/>
+      <w:r>
+        <w:t>Material</w:t>
+      </w:r>
+      <w:proofErr w:type="spellEnd"/>
+      <w:r>
+        <w:t xml:space="preserve"> UI 3 elemeit használom. A </w:t>
+      </w:r>
+      <w:proofErr w:type="spellStart"/>
+      <w:r>
+        <w:t>buildelést</w:t>
+      </w:r>
+      <w:proofErr w:type="spellEnd"/>
+      <w:r>
+        <w:t xml:space="preserve"> </w:t>
+      </w:r>
+      <w:proofErr w:type="spellStart"/>
+      <w:r>
+        <w:t>Vite</w:t>
+      </w:r>
+      <w:proofErr w:type="spellEnd"/>
+      <w:r>
+        <w:t xml:space="preserve"> segítségével végzem. A backend felé kimenő hívások REST API-n keresztül történnek.</w:t>
+      </w:r>
+    </w:p>
+    <w:p>
+      <w:pPr>
+        <w:pStyle w:val="Al-alcmsor"/>
+      </w:pPr>
+      <w:r>
+        <w:t>Backend</w:t>
+      </w:r>
+    </w:p>
+    <w:p>
+      <w:r>
+        <w:t xml:space="preserve">A backend egy </w:t>
+      </w:r>
+      <w:proofErr w:type="spellStart"/>
+      <w:r>
+        <w:t>Kotlin</w:t>
+      </w:r>
+      <w:proofErr w:type="spellEnd"/>
+      <w:r>
+        <w:t xml:space="preserve"> + Spring Boot alapú alkalmazás, amely REST API-k segítségével kommunikál a frontenddel</w:t>
+      </w:r>
+      <w:r>
+        <w:t xml:space="preserve"> és az indexelt adatbázissal.</w:t>
+      </w:r>
+    </w:p>
+    <w:p>
+      <w:pPr>
+        <w:spacing w:line="259" w:lineRule="auto"/>
+        <w:jc w:val="left"/>
+        <w:rPr>
+          <w:rFonts w:cs="Arial"/>
+          <w:b/>
+          <w:sz w:val="26"/>
+          <w:szCs w:val="24"/>
+        </w:rPr>
+      </w:pPr>
+      <w:r>
+        <w:br w:type="page"/>
+      </w:r>
+    </w:p>
+    <w:p>
+      <w:pPr>
+        <w:pStyle w:val="Al-alcmsor"/>
+      </w:pPr>
+      <w:r>
+        <w:lastRenderedPageBreak/>
+        <w:t>Adatbázis</w:t>
+      </w:r>
+    </w:p>
+    <w:p>
+      <w:r>
+        <w:t xml:space="preserve">A rendszer MS SQL Server-t használ az adatok tárolására. A </w:t>
+      </w:r>
+      <w:proofErr w:type="gramStart"/>
+      <w:r>
+        <w:t>backend  ORM</w:t>
+      </w:r>
+      <w:proofErr w:type="gramEnd"/>
+      <w:r>
+        <w:t xml:space="preserve"> segítségével kommunikál az adatbázissal.</w:t>
+      </w:r>
+    </w:p>
+    <w:p>
+      <w:r>
+        <w:drawing>
+          <wp:inline distT="0" distB="0" distL="0" distR="0" wp14:anchorId="11436210" wp14:editId="62411F27">
+            <wp:extent cx="5391150" cy="4137256"/>
+            <wp:effectExtent l="0" t="0" r="0" b="0"/>
+            <wp:docPr id="541417477" name="Kép 2" descr="A képen szöveg, diagram, sor, Tervrajz látható&#10;&#10;Automatikusan generált leírás"/>
+            <wp:cNvGraphicFramePr>
+              <a:graphicFrameLocks xmlns:a="http://schemas.openxmlformats.org/drawingml/2006/main" noChangeAspect="1"/>
+            </wp:cNvGraphicFramePr>
+            <a:graphic xmlns:a="http://schemas.openxmlformats.org/drawingml/2006/main">
+              <a:graphicData uri="http://schemas.openxmlformats.org/drawingml/2006/picture">
+                <pic:pic xmlns:pic="http://schemas.openxmlformats.org/drawingml/2006/picture">
+                  <pic:nvPicPr>
+                    <pic:cNvPr id="541417477" name="Kép 2" descr="A képen szöveg, diagram, sor, Tervrajz látható&#10;&#10;Automatikusan generált leírás"/>
+                    <pic:cNvPicPr/>
+                  </pic:nvPicPr>
+                  <pic:blipFill>
+                    <a:blip r:embed="rId5"/>
+                    <a:stretch>
+                      <a:fillRect/>
+                    </a:stretch>
+                  </pic:blipFill>
+                  <pic:spPr>
+                    <a:xfrm>
+                      <a:off x="0" y="0"/>
+                      <a:ext cx="5396512" cy="4141371"/>
+                    </a:xfrm>
+                    <a:prstGeom prst="rect">
+                      <a:avLst/>
+                    </a:prstGeom>
+                  </pic:spPr>
+                </pic:pic>
+              </a:graphicData>
+            </a:graphic>
+          </wp:inline>
+        </w:drawing>
+      </w:r>
+      <w:r>
+        <w:t xml:space="preserve"> </w:t>
+      </w:r>
+    </w:p>
+    <w:p>
+      <w:pPr>
+        <w:pStyle w:val="Alcmsor"/>
+      </w:pPr>
+      <w:r>
+        <w:t>LLM</w:t>
+      </w:r>
+    </w:p>
+    <w:p>
+      <w:r>
+        <w:t>A backend a korábbi fejezetben taglalt mesterséges intelligenciát használó műveletek kapcsán nagy nyelvi modellekhez fordul. A műveletek (például keresés) gyorsítása végett viszont szükség van egy vektor adatbázisra is, ahol a hívások szintén REST API-n keresztül történnek.</w:t>
+      </w:r>
     </w:p>
     <w:sectPr>
       <w:pgSz w:w="11906" w:h="16838"/>
@@ -1223,6 +1433,23 @@
       <w:szCs w:val="24"/>
     </w:rPr>
   </w:style>
+  <w:style w:type="paragraph" w:styleId="NormlWeb">
+    <w:name w:val="Normal (Web)"/>
+    <w:basedOn w:val="Norml"/>
+    <w:uiPriority w:val="99"/>
+    <w:semiHidden/>
+    <w:unhideWhenUsed/>
+    <w:rsid w:val="006030E4"/>
+    <w:pPr>
+      <w:spacing w:before="100" w:beforeAutospacing="1" w:after="100" w:afterAutospacing="1" w:line="240" w:lineRule="auto"/>
+      <w:jc w:val="left"/>
+    </w:pPr>
+    <w:rPr>
+      <w:rFonts w:ascii="Times New Roman" w:eastAsia="Times New Roman" w:hAnsi="Times New Roman" w:cs="Times New Roman"/>
+      <w:szCs w:val="24"/>
+      <w:lang w:eastAsia="hu-HU"/>
+    </w:rPr>
+  </w:style>
 </w:styles>
 </file>
 

</xml_diff>